<commit_message>
sources and some results
</commit_message>
<xml_diff>
--- a/examples.docx
+++ b/examples.docx
@@ -3,15 +3,16 @@
 <w:document xmlns:wpc="http://schemas.microsoft.com/office/word/2010/wordprocessingCanvas" xmlns:cx="http://schemas.microsoft.com/office/drawing/2014/chartex" xmlns:cx1="http://schemas.microsoft.com/office/drawing/2015/9/8/chartex" xmlns:cx2="http://schemas.microsoft.com/office/drawing/2015/10/21/chartex" xmlns:cx3="http://schemas.microsoft.com/office/drawing/2016/5/9/chartex" xmlns:cx4="http://schemas.microsoft.com/office/drawing/2016/5/10/chartex" xmlns:cx5="http://schemas.microsoft.com/office/drawing/2016/5/11/chartex" xmlns:cx6="http://schemas.microsoft.com/office/drawing/2016/5/12/chartex" xmlns:cx7="http://schemas.microsoft.com/office/drawing/2016/5/13/chartex" xmlns:cx8="http://schemas.microsoft.com/office/drawing/2016/5/14/chartex" xmlns:mc="http://schemas.openxmlformats.org/markup-compatibility/2006" xmlns:aink="http://schemas.microsoft.com/office/drawing/2016/ink" xmlns:am3d="http://schemas.microsoft.com/office/drawing/2017/model3d" xmlns:o="urn:schemas-microsoft-com:office:office" xmlns:r="http://schemas.openxmlformats.org/officeDocument/2006/relationships" xmlns:m="http://schemas.openxmlformats.org/officeDocument/2006/math" xmlns:v="urn:schemas-microsoft-com:vml" xmlns:wp14="http://schemas.microsoft.com/office/word/2010/wordprocessingDrawing" xmlns:wp="http://schemas.openxmlformats.org/drawingml/2006/wordprocessingDrawing" xmlns:w10="urn:schemas-microsoft-com:office:word" xmlns:w="http://schemas.openxmlformats.org/wordprocessingml/2006/main" xmlns:w14="http://schemas.microsoft.com/office/word/2010/wordml" xmlns:w15="http://schemas.microsoft.com/office/word/2012/wordml" xmlns:w16cid="http://schemas.microsoft.com/office/word/2016/wordml/cid" xmlns:w16se="http://schemas.microsoft.com/office/word/2015/wordml/symex" xmlns:wpg="http://schemas.microsoft.com/office/word/2010/wordprocessingGroup" xmlns:wpi="http://schemas.microsoft.com/office/word/2010/wordprocessingInk" xmlns:wne="http://schemas.microsoft.com/office/word/2006/wordml" xmlns:wps="http://schemas.microsoft.com/office/word/2010/wordprocessingShape" mc:Ignorable="w14 w15 w16se w16cid wp14">
   <w:body>
     <w:p>
+      <w:bookmarkStart w:id="0" w:name="_GoBack"/>
       <w:r>
         <w:rPr>
           <w:noProof/>
         </w:rPr>
         <w:drawing>
-          <wp:inline distT="0" distB="0" distL="0" distR="0" wp14:anchorId="400238B1" wp14:editId="588CA6D6">
-            <wp:extent cx="2781300" cy="2805140"/>
-            <wp:effectExtent l="0" t="0" r="0" b="0"/>
-            <wp:docPr id="1" name="Picture 1" descr="Image result for navier stokes 2d"/>
+          <wp:inline distT="0" distB="0" distL="0" distR="0" wp14:anchorId="7709CC96" wp14:editId="6B3E6623">
+            <wp:extent cx="4187536" cy="3838575"/>
+            <wp:effectExtent l="0" t="0" r="3810" b="0"/>
+            <wp:docPr id="2" name="Picture 2"/>
             <wp:cNvGraphicFramePr>
               <a:graphicFrameLocks xmlns:a="http://schemas.openxmlformats.org/drawingml/2006/main" noChangeAspect="1"/>
             </wp:cNvGraphicFramePr>
@@ -19,7 +20,7 @@
               <a:graphicData uri="http://schemas.openxmlformats.org/drawingml/2006/picture">
                 <pic:pic xmlns:pic="http://schemas.openxmlformats.org/drawingml/2006/picture">
                   <pic:nvPicPr>
-                    <pic:cNvPr id="0" name="Picture 1" descr="Image result for navier stokes 2d"/>
+                    <pic:cNvPr id="0" name="Picture 1"/>
                     <pic:cNvPicPr>
                       <a:picLocks noChangeAspect="1" noChangeArrowheads="1"/>
                     </pic:cNvPicPr>
@@ -40,7 +41,7 @@
                   <pic:spPr bwMode="auto">
                     <a:xfrm>
                       <a:off x="0" y="0"/>
-                      <a:ext cx="2788901" cy="2812806"/>
+                      <a:ext cx="4212812" cy="3861745"/>
                     </a:xfrm>
                     <a:prstGeom prst="rect">
                       <a:avLst/>
@@ -56,11 +57,68 @@
           </wp:inline>
         </w:drawing>
       </w:r>
+      <w:bookmarkEnd w:id="0"/>
+      <w:r>
+        <w:t xml:space="preserve"> re =500</w:t>
+      </w:r>
+      <w:r>
+        <w:rPr>
+          <w:noProof/>
+        </w:rPr>
+        <w:drawing>
+          <wp:inline distT="0" distB="0" distL="0" distR="0" wp14:anchorId="4EEBB0DB" wp14:editId="21EFCAC3">
+            <wp:extent cx="4200525" cy="3850482"/>
+            <wp:effectExtent l="0" t="0" r="0" b="0"/>
+            <wp:docPr id="3" name="Picture 3"/>
+            <wp:cNvGraphicFramePr>
+              <a:graphicFrameLocks xmlns:a="http://schemas.openxmlformats.org/drawingml/2006/main" noChangeAspect="1"/>
+            </wp:cNvGraphicFramePr>
+            <a:graphic xmlns:a="http://schemas.openxmlformats.org/drawingml/2006/main">
+              <a:graphicData uri="http://schemas.openxmlformats.org/drawingml/2006/picture">
+                <pic:pic xmlns:pic="http://schemas.openxmlformats.org/drawingml/2006/picture">
+                  <pic:nvPicPr>
+                    <pic:cNvPr id="0" name="Picture 2"/>
+                    <pic:cNvPicPr>
+                      <a:picLocks noChangeAspect="1" noChangeArrowheads="1"/>
+                    </pic:cNvPicPr>
+                  </pic:nvPicPr>
+                  <pic:blipFill>
+                    <a:blip r:embed="rId5">
+                      <a:extLst>
+                        <a:ext uri="{28A0092B-C50C-407E-A947-70E740481C1C}">
+                          <a14:useLocalDpi xmlns:a14="http://schemas.microsoft.com/office/drawing/2010/main" val="0"/>
+                        </a:ext>
+                      </a:extLst>
+                    </a:blip>
+                    <a:srcRect/>
+                    <a:stretch>
+                      <a:fillRect/>
+                    </a:stretch>
+                  </pic:blipFill>
+                  <pic:spPr bwMode="auto">
+                    <a:xfrm>
+                      <a:off x="0" y="0"/>
+                      <a:ext cx="4207209" cy="3856609"/>
+                    </a:xfrm>
+                    <a:prstGeom prst="rect">
+                      <a:avLst/>
+                    </a:prstGeom>
+                    <a:noFill/>
+                    <a:ln>
+                      <a:noFill/>
+                    </a:ln>
+                  </pic:spPr>
+                </pic:pic>
+              </a:graphicData>
+            </a:graphic>
+          </wp:inline>
+        </w:drawing>
+      </w:r>
+      <w:r>
+        <w:t>re = 15,000</w:t>
+      </w:r>
     </w:p>
-    <w:p>
-      <w:bookmarkStart w:id="0" w:name="_GoBack"/>
-      <w:bookmarkEnd w:id="0"/>
-    </w:p>
+    <w:p/>
     <w:sectPr>
       <w:pgSz w:w="12240" w:h="15840"/>
       <w:pgMar w:top="1440" w:right="1440" w:bottom="1440" w:left="1440" w:header="720" w:footer="720" w:gutter="0"/>

</xml_diff>

<commit_message>
python files for handling images. Animations for current reynolds numbers
</commit_message>
<xml_diff>
--- a/examples.docx
+++ b/examples.docx
@@ -3,16 +3,15 @@
 <w:document xmlns:wpc="http://schemas.microsoft.com/office/word/2010/wordprocessingCanvas" xmlns:cx="http://schemas.microsoft.com/office/drawing/2014/chartex" xmlns:cx1="http://schemas.microsoft.com/office/drawing/2015/9/8/chartex" xmlns:cx2="http://schemas.microsoft.com/office/drawing/2015/10/21/chartex" xmlns:cx3="http://schemas.microsoft.com/office/drawing/2016/5/9/chartex" xmlns:cx4="http://schemas.microsoft.com/office/drawing/2016/5/10/chartex" xmlns:cx5="http://schemas.microsoft.com/office/drawing/2016/5/11/chartex" xmlns:cx6="http://schemas.microsoft.com/office/drawing/2016/5/12/chartex" xmlns:cx7="http://schemas.microsoft.com/office/drawing/2016/5/13/chartex" xmlns:cx8="http://schemas.microsoft.com/office/drawing/2016/5/14/chartex" xmlns:mc="http://schemas.openxmlformats.org/markup-compatibility/2006" xmlns:aink="http://schemas.microsoft.com/office/drawing/2016/ink" xmlns:am3d="http://schemas.microsoft.com/office/drawing/2017/model3d" xmlns:o="urn:schemas-microsoft-com:office:office" xmlns:r="http://schemas.openxmlformats.org/officeDocument/2006/relationships" xmlns:m="http://schemas.openxmlformats.org/officeDocument/2006/math" xmlns:v="urn:schemas-microsoft-com:vml" xmlns:wp14="http://schemas.microsoft.com/office/word/2010/wordprocessingDrawing" xmlns:wp="http://schemas.openxmlformats.org/drawingml/2006/wordprocessingDrawing" xmlns:w10="urn:schemas-microsoft-com:office:word" xmlns:w="http://schemas.openxmlformats.org/wordprocessingml/2006/main" xmlns:w14="http://schemas.microsoft.com/office/word/2010/wordml" xmlns:w15="http://schemas.microsoft.com/office/word/2012/wordml" xmlns:w16cid="http://schemas.microsoft.com/office/word/2016/wordml/cid" xmlns:w16se="http://schemas.microsoft.com/office/word/2015/wordml/symex" xmlns:wpg="http://schemas.microsoft.com/office/word/2010/wordprocessingGroup" xmlns:wpi="http://schemas.microsoft.com/office/word/2010/wordprocessingInk" xmlns:wne="http://schemas.microsoft.com/office/word/2006/wordml" xmlns:wps="http://schemas.microsoft.com/office/word/2010/wordprocessingShape" mc:Ignorable="w14 w15 w16se w16cid wp14">
   <w:body>
     <w:p>
-      <w:bookmarkStart w:id="0" w:name="_GoBack"/>
       <w:r>
         <w:rPr>
           <w:noProof/>
         </w:rPr>
         <w:drawing>
-          <wp:inline distT="0" distB="0" distL="0" distR="0" wp14:anchorId="7709CC96" wp14:editId="6B3E6623">
-            <wp:extent cx="4187536" cy="3838575"/>
-            <wp:effectExtent l="0" t="0" r="3810" b="0"/>
-            <wp:docPr id="2" name="Picture 2"/>
+          <wp:inline distT="0" distB="0" distL="0" distR="0" wp14:anchorId="45512EEE" wp14:editId="24B2D1D8">
+            <wp:extent cx="4381500" cy="2190750"/>
+            <wp:effectExtent l="0" t="0" r="0" b="0"/>
+            <wp:docPr id="9" name="Picture 9"/>
             <wp:cNvGraphicFramePr>
               <a:graphicFrameLocks xmlns:a="http://schemas.openxmlformats.org/drawingml/2006/main" noChangeAspect="1"/>
             </wp:cNvGraphicFramePr>
@@ -20,13 +19,13 @@
               <a:graphicData uri="http://schemas.openxmlformats.org/drawingml/2006/picture">
                 <pic:pic xmlns:pic="http://schemas.openxmlformats.org/drawingml/2006/picture">
                   <pic:nvPicPr>
-                    <pic:cNvPr id="0" name="Picture 1"/>
+                    <pic:cNvPr id="0" name="Picture 11"/>
                     <pic:cNvPicPr>
                       <a:picLocks noChangeAspect="1" noChangeArrowheads="1"/>
                     </pic:cNvPicPr>
                   </pic:nvPicPr>
                   <pic:blipFill>
-                    <a:blip r:embed="rId4">
+                    <a:blip r:embed="rId6">
                       <a:extLst>
                         <a:ext uri="{28A0092B-C50C-407E-A947-70E740481C1C}">
                           <a14:useLocalDpi xmlns:a14="http://schemas.microsoft.com/office/drawing/2010/main" val="0"/>
@@ -41,7 +40,7 @@
                   <pic:spPr bwMode="auto">
                     <a:xfrm>
                       <a:off x="0" y="0"/>
-                      <a:ext cx="4212812" cy="3861745"/>
+                      <a:ext cx="4381500" cy="2190750"/>
                     </a:xfrm>
                     <a:prstGeom prst="rect">
                       <a:avLst/>
@@ -57,19 +56,25 @@
           </wp:inline>
         </w:drawing>
       </w:r>
-      <w:bookmarkEnd w:id="0"/>
-      <w:r>
-        <w:t xml:space="preserve"> re =500</w:t>
-      </w:r>
+    </w:p>
+    <w:p>
+      <w:r>
+        <w:t xml:space="preserve">Re = 100, t = </w:t>
+      </w:r>
+      <w:r>
+        <w:t>1</w:t>
+      </w:r>
+    </w:p>
+    <w:p>
       <w:r>
         <w:rPr>
           <w:noProof/>
         </w:rPr>
         <w:drawing>
-          <wp:inline distT="0" distB="0" distL="0" distR="0" wp14:anchorId="4EEBB0DB" wp14:editId="21EFCAC3">
-            <wp:extent cx="4200525" cy="3850482"/>
-            <wp:effectExtent l="0" t="0" r="0" b="0"/>
-            <wp:docPr id="3" name="Picture 3"/>
+          <wp:inline distT="0" distB="0" distL="0" distR="0" wp14:anchorId="2231CCD2" wp14:editId="70C3A702">
+            <wp:extent cx="4362450" cy="2181225"/>
+            <wp:effectExtent l="0" t="0" r="0" b="9525"/>
+            <wp:docPr id="7" name="Picture 7"/>
             <wp:cNvGraphicFramePr>
               <a:graphicFrameLocks xmlns:a="http://schemas.openxmlformats.org/drawingml/2006/main" noChangeAspect="1"/>
             </wp:cNvGraphicFramePr>
@@ -77,13 +82,13 @@
               <a:graphicData uri="http://schemas.openxmlformats.org/drawingml/2006/picture">
                 <pic:pic xmlns:pic="http://schemas.openxmlformats.org/drawingml/2006/picture">
                   <pic:nvPicPr>
-                    <pic:cNvPr id="0" name="Picture 2"/>
+                    <pic:cNvPr id="0" name="Picture 7"/>
                     <pic:cNvPicPr>
                       <a:picLocks noChangeAspect="1" noChangeArrowheads="1"/>
                     </pic:cNvPicPr>
                   </pic:nvPicPr>
                   <pic:blipFill>
-                    <a:blip r:embed="rId5">
+                    <a:blip r:embed="rId7">
                       <a:extLst>
                         <a:ext uri="{28A0092B-C50C-407E-A947-70E740481C1C}">
                           <a14:useLocalDpi xmlns:a14="http://schemas.microsoft.com/office/drawing/2010/main" val="0"/>
@@ -98,7 +103,7 @@
                   <pic:spPr bwMode="auto">
                     <a:xfrm>
                       <a:off x="0" y="0"/>
-                      <a:ext cx="4207209" cy="3856609"/>
+                      <a:ext cx="4367340" cy="2183670"/>
                     </a:xfrm>
                     <a:prstGeom prst="rect">
                       <a:avLst/>
@@ -114,12 +119,144 @@
           </wp:inline>
         </w:drawing>
       </w:r>
-      <w:r>
-        <w:t>re = 15,000</w:t>
-      </w:r>
     </w:p>
-    <w:p/>
+    <w:p>
+      <w:r>
+        <w:t xml:space="preserve">Re = </w:t>
+      </w:r>
+      <w:r>
+        <w:t>40</w:t>
+      </w:r>
+      <w:r>
+        <w:t xml:space="preserve">, t = </w:t>
+      </w:r>
+      <w:r>
+        <w:t>1</w:t>
+      </w:r>
+    </w:p>
+    <w:p>
+      <w:r>
+        <w:rPr>
+          <w:noProof/>
+        </w:rPr>
+        <w:drawing>
+          <wp:inline distT="0" distB="0" distL="0" distR="0" wp14:anchorId="2E2EC007" wp14:editId="6E909716">
+            <wp:extent cx="4286250" cy="2143125"/>
+            <wp:effectExtent l="0" t="0" r="0" b="9525"/>
+            <wp:docPr id="11" name="Picture 11"/>
+            <wp:cNvGraphicFramePr>
+              <a:graphicFrameLocks xmlns:a="http://schemas.openxmlformats.org/drawingml/2006/main" noChangeAspect="1"/>
+            </wp:cNvGraphicFramePr>
+            <a:graphic xmlns:a="http://schemas.openxmlformats.org/drawingml/2006/main">
+              <a:graphicData uri="http://schemas.openxmlformats.org/drawingml/2006/picture">
+                <pic:pic xmlns:pic="http://schemas.openxmlformats.org/drawingml/2006/picture">
+                  <pic:nvPicPr>
+                    <pic:cNvPr id="0" name="Picture 14"/>
+                    <pic:cNvPicPr>
+                      <a:picLocks noChangeAspect="1" noChangeArrowheads="1"/>
+                    </pic:cNvPicPr>
+                  </pic:nvPicPr>
+                  <pic:blipFill>
+                    <a:blip r:embed="rId8">
+                      <a:extLst>
+                        <a:ext uri="{28A0092B-C50C-407E-A947-70E740481C1C}">
+                          <a14:useLocalDpi xmlns:a14="http://schemas.microsoft.com/office/drawing/2010/main" val="0"/>
+                        </a:ext>
+                      </a:extLst>
+                    </a:blip>
+                    <a:srcRect/>
+                    <a:stretch>
+                      <a:fillRect/>
+                    </a:stretch>
+                  </pic:blipFill>
+                  <pic:spPr bwMode="auto">
+                    <a:xfrm>
+                      <a:off x="0" y="0"/>
+                      <a:ext cx="4286250" cy="2143125"/>
+                    </a:xfrm>
+                    <a:prstGeom prst="rect">
+                      <a:avLst/>
+                    </a:prstGeom>
+                    <a:noFill/>
+                    <a:ln>
+                      <a:noFill/>
+                    </a:ln>
+                  </pic:spPr>
+                </pic:pic>
+              </a:graphicData>
+            </a:graphic>
+          </wp:inline>
+        </w:drawing>
+      </w:r>
+    </w:p>
+    <w:p>
+      <w:r>
+        <w:t>Re=1000, t=</w:t>
+      </w:r>
+      <w:r>
+        <w:t>.56</w:t>
+      </w:r>
+      <w:bookmarkStart w:id="0" w:name="_GoBack"/>
+      <w:bookmarkEnd w:id="0"/>
+    </w:p>
+    <w:p>
+      <w:r>
+        <w:rPr>
+          <w:noProof/>
+        </w:rPr>
+        <w:lastRenderedPageBreak/>
+        <w:drawing>
+          <wp:inline distT="0" distB="0" distL="0" distR="0" wp14:anchorId="7B3C94EF" wp14:editId="2A4C48AA">
+            <wp:extent cx="5686425" cy="6072188"/>
+            <wp:effectExtent l="0" t="0" r="0" b="5080"/>
+            <wp:docPr id="10" name="Picture 10" descr="Regimes of fluid flow across a smooth tube. From Blevins, R. D. (1990), Flow Induced Vibration, 2nd Edn., Van Nostrand Reinhold Co."/>
+            <wp:cNvGraphicFramePr>
+              <a:graphicFrameLocks xmlns:a="http://schemas.openxmlformats.org/drawingml/2006/main" noChangeAspect="1"/>
+            </wp:cNvGraphicFramePr>
+            <a:graphic xmlns:a="http://schemas.openxmlformats.org/drawingml/2006/main">
+              <a:graphicData uri="http://schemas.openxmlformats.org/drawingml/2006/picture">
+                <pic:pic xmlns:pic="http://schemas.openxmlformats.org/drawingml/2006/picture">
+                  <pic:nvPicPr>
+                    <pic:cNvPr id="0" name="Picture 12" descr="Regimes of fluid flow across a smooth tube. From Blevins, R. D. (1990), Flow Induced Vibration, 2nd Edn., Van Nostrand Reinhold Co."/>
+                    <pic:cNvPicPr>
+                      <a:picLocks noChangeAspect="1" noChangeArrowheads="1"/>
+                    </pic:cNvPicPr>
+                  </pic:nvPicPr>
+                  <pic:blipFill>
+                    <a:blip r:embed="rId9">
+                      <a:extLst>
+                        <a:ext uri="{28A0092B-C50C-407E-A947-70E740481C1C}">
+                          <a14:useLocalDpi xmlns:a14="http://schemas.microsoft.com/office/drawing/2010/main" val="0"/>
+                        </a:ext>
+                      </a:extLst>
+                    </a:blip>
+                    <a:srcRect/>
+                    <a:stretch>
+                      <a:fillRect/>
+                    </a:stretch>
+                  </pic:blipFill>
+                  <pic:spPr bwMode="auto">
+                    <a:xfrm>
+                      <a:off x="0" y="0"/>
+                      <a:ext cx="5693152" cy="6079371"/>
+                    </a:xfrm>
+                    <a:prstGeom prst="rect">
+                      <a:avLst/>
+                    </a:prstGeom>
+                    <a:noFill/>
+                    <a:ln>
+                      <a:noFill/>
+                    </a:ln>
+                  </pic:spPr>
+                </pic:pic>
+              </a:graphicData>
+            </a:graphic>
+          </wp:inline>
+        </w:drawing>
+      </w:r>
+    </w:p>
     <w:sectPr>
+      <w:headerReference w:type="default" r:id="rId10"/>
       <w:pgSz w:w="12240" w:h="15840"/>
       <w:pgMar w:top="1440" w:right="1440" w:bottom="1440" w:left="1440" w:header="720" w:footer="720" w:gutter="0"/>
       <w:cols w:space="720"/>
@@ -127,6 +264,75 @@
     </w:sectPr>
   </w:body>
 </w:document>
+</file>
+
+<file path=word/endnotes.xml><?xml version="1.0" encoding="utf-8"?>
+<w:endnotes xmlns:wpc="http://schemas.microsoft.com/office/word/2010/wordprocessingCanvas" xmlns:cx="http://schemas.microsoft.com/office/drawing/2014/chartex" xmlns:cx1="http://schemas.microsoft.com/office/drawing/2015/9/8/chartex" xmlns:cx2="http://schemas.microsoft.com/office/drawing/2015/10/21/chartex" xmlns:cx3="http://schemas.microsoft.com/office/drawing/2016/5/9/chartex" xmlns:cx4="http://schemas.microsoft.com/office/drawing/2016/5/10/chartex" xmlns:cx5="http://schemas.microsoft.com/office/drawing/2016/5/11/chartex" xmlns:cx6="http://schemas.microsoft.com/office/drawing/2016/5/12/chartex" xmlns:cx7="http://schemas.microsoft.com/office/drawing/2016/5/13/chartex" xmlns:cx8="http://schemas.microsoft.com/office/drawing/2016/5/14/chartex" xmlns:mc="http://schemas.openxmlformats.org/markup-compatibility/2006" xmlns:aink="http://schemas.microsoft.com/office/drawing/2016/ink" xmlns:am3d="http://schemas.microsoft.com/office/drawing/2017/model3d" xmlns:o="urn:schemas-microsoft-com:office:office" xmlns:r="http://schemas.openxmlformats.org/officeDocument/2006/relationships" xmlns:m="http://schemas.openxmlformats.org/officeDocument/2006/math" xmlns:v="urn:schemas-microsoft-com:vml" xmlns:wp14="http://schemas.microsoft.com/office/word/2010/wordprocessingDrawing" xmlns:wp="http://schemas.openxmlformats.org/drawingml/2006/wordprocessingDrawing" xmlns:w10="urn:schemas-microsoft-com:office:word" xmlns:w="http://schemas.openxmlformats.org/wordprocessingml/2006/main" xmlns:w14="http://schemas.microsoft.com/office/word/2010/wordml" xmlns:w15="http://schemas.microsoft.com/office/word/2012/wordml" xmlns:w16cid="http://schemas.microsoft.com/office/word/2016/wordml/cid" xmlns:w16se="http://schemas.microsoft.com/office/word/2015/wordml/symex" xmlns:wpg="http://schemas.microsoft.com/office/word/2010/wordprocessingGroup" xmlns:wpi="http://schemas.microsoft.com/office/word/2010/wordprocessingInk" xmlns:wne="http://schemas.microsoft.com/office/word/2006/wordml" xmlns:wps="http://schemas.microsoft.com/office/word/2010/wordprocessingShape" mc:Ignorable="w14 w15 w16se w16cid wp14">
+  <w:endnote w:type="separator" w:id="-1">
+    <w:p>
+      <w:pPr>
+        <w:spacing w:after="0" w:line="240" w:lineRule="auto"/>
+      </w:pPr>
+      <w:r>
+        <w:separator/>
+      </w:r>
+    </w:p>
+  </w:endnote>
+  <w:endnote w:type="continuationSeparator" w:id="0">
+    <w:p>
+      <w:pPr>
+        <w:spacing w:after="0" w:line="240" w:lineRule="auto"/>
+      </w:pPr>
+      <w:r>
+        <w:continuationSeparator/>
+      </w:r>
+    </w:p>
+  </w:endnote>
+</w:endnotes>
+</file>
+
+<file path=word/footnotes.xml><?xml version="1.0" encoding="utf-8"?>
+<w:footnotes xmlns:wpc="http://schemas.microsoft.com/office/word/2010/wordprocessingCanvas" xmlns:cx="http://schemas.microsoft.com/office/drawing/2014/chartex" xmlns:cx1="http://schemas.microsoft.com/office/drawing/2015/9/8/chartex" xmlns:cx2="http://schemas.microsoft.com/office/drawing/2015/10/21/chartex" xmlns:cx3="http://schemas.microsoft.com/office/drawing/2016/5/9/chartex" xmlns:cx4="http://schemas.microsoft.com/office/drawing/2016/5/10/chartex" xmlns:cx5="http://schemas.microsoft.com/office/drawing/2016/5/11/chartex" xmlns:cx6="http://schemas.microsoft.com/office/drawing/2016/5/12/chartex" xmlns:cx7="http://schemas.microsoft.com/office/drawing/2016/5/13/chartex" xmlns:cx8="http://schemas.microsoft.com/office/drawing/2016/5/14/chartex" xmlns:mc="http://schemas.openxmlformats.org/markup-compatibility/2006" xmlns:aink="http://schemas.microsoft.com/office/drawing/2016/ink" xmlns:am3d="http://schemas.microsoft.com/office/drawing/2017/model3d" xmlns:o="urn:schemas-microsoft-com:office:office" xmlns:r="http://schemas.openxmlformats.org/officeDocument/2006/relationships" xmlns:m="http://schemas.openxmlformats.org/officeDocument/2006/math" xmlns:v="urn:schemas-microsoft-com:vml" xmlns:wp14="http://schemas.microsoft.com/office/word/2010/wordprocessingDrawing" xmlns:wp="http://schemas.openxmlformats.org/drawingml/2006/wordprocessingDrawing" xmlns:w10="urn:schemas-microsoft-com:office:word" xmlns:w="http://schemas.openxmlformats.org/wordprocessingml/2006/main" xmlns:w14="http://schemas.microsoft.com/office/word/2010/wordml" xmlns:w15="http://schemas.microsoft.com/office/word/2012/wordml" xmlns:w16cid="http://schemas.microsoft.com/office/word/2016/wordml/cid" xmlns:w16se="http://schemas.microsoft.com/office/word/2015/wordml/symex" xmlns:wpg="http://schemas.microsoft.com/office/word/2010/wordprocessingGroup" xmlns:wpi="http://schemas.microsoft.com/office/word/2010/wordprocessingInk" xmlns:wne="http://schemas.microsoft.com/office/word/2006/wordml" xmlns:wps="http://schemas.microsoft.com/office/word/2010/wordprocessingShape" mc:Ignorable="w14 w15 w16se w16cid wp14">
+  <w:footnote w:type="separator" w:id="-1">
+    <w:p>
+      <w:pPr>
+        <w:spacing w:after="0" w:line="240" w:lineRule="auto"/>
+      </w:pPr>
+      <w:r>
+        <w:separator/>
+      </w:r>
+    </w:p>
+  </w:footnote>
+  <w:footnote w:type="continuationSeparator" w:id="0">
+    <w:p>
+      <w:pPr>
+        <w:spacing w:after="0" w:line="240" w:lineRule="auto"/>
+      </w:pPr>
+      <w:r>
+        <w:continuationSeparator/>
+      </w:r>
+    </w:p>
+  </w:footnote>
+</w:footnotes>
+</file>
+
+<file path=word/header1.xml><?xml version="1.0" encoding="utf-8"?>
+<w:hdr xmlns:wpc="http://schemas.microsoft.com/office/word/2010/wordprocessingCanvas" xmlns:cx="http://schemas.microsoft.com/office/drawing/2014/chartex" xmlns:cx1="http://schemas.microsoft.com/office/drawing/2015/9/8/chartex" xmlns:cx2="http://schemas.microsoft.com/office/drawing/2015/10/21/chartex" xmlns:cx3="http://schemas.microsoft.com/office/drawing/2016/5/9/chartex" xmlns:cx4="http://schemas.microsoft.com/office/drawing/2016/5/10/chartex" xmlns:cx5="http://schemas.microsoft.com/office/drawing/2016/5/11/chartex" xmlns:cx6="http://schemas.microsoft.com/office/drawing/2016/5/12/chartex" xmlns:cx7="http://schemas.microsoft.com/office/drawing/2016/5/13/chartex" xmlns:cx8="http://schemas.microsoft.com/office/drawing/2016/5/14/chartex" xmlns:mc="http://schemas.openxmlformats.org/markup-compatibility/2006" xmlns:aink="http://schemas.microsoft.com/office/drawing/2016/ink" xmlns:am3d="http://schemas.microsoft.com/office/drawing/2017/model3d" xmlns:o="urn:schemas-microsoft-com:office:office" xmlns:r="http://schemas.openxmlformats.org/officeDocument/2006/relationships" xmlns:m="http://schemas.openxmlformats.org/officeDocument/2006/math" xmlns:v="urn:schemas-microsoft-com:vml" xmlns:wp14="http://schemas.microsoft.com/office/word/2010/wordprocessingDrawing" xmlns:wp="http://schemas.openxmlformats.org/drawingml/2006/wordprocessingDrawing" xmlns:w10="urn:schemas-microsoft-com:office:word" xmlns:w="http://schemas.openxmlformats.org/wordprocessingml/2006/main" xmlns:w14="http://schemas.microsoft.com/office/word/2010/wordml" xmlns:w15="http://schemas.microsoft.com/office/word/2012/wordml" xmlns:w16cid="http://schemas.microsoft.com/office/word/2016/wordml/cid" xmlns:w16se="http://schemas.microsoft.com/office/word/2015/wordml/symex" xmlns:wpg="http://schemas.microsoft.com/office/word/2010/wordprocessingGroup" xmlns:wpi="http://schemas.microsoft.com/office/word/2010/wordprocessingInk" xmlns:wne="http://schemas.microsoft.com/office/word/2006/wordml" xmlns:wps="http://schemas.microsoft.com/office/word/2010/wordprocessingShape" mc:Ignorable="w14 w15 w16se w16cid wp14">
+  <w:p>
+    <w:pPr>
+      <w:pStyle w:val="Header"/>
+    </w:pPr>
+    <w:r>
+      <w:t>Contours of Velocity Magnitude</w:t>
+    </w:r>
+    <w:r>
+      <w:t xml:space="preserve"> – Fluid with density 1 kg/m^3, viscosity = 1 kg/m-s, and bluff body diameter 1m </w:t>
+    </w:r>
+    <w:r>
+      <w:t>(=&gt; Reynolds number = inlet velocity)</w:t>
+    </w:r>
+  </w:p>
+</w:hdr>
 </file>
 
 <file path=word/styles.xml><?xml version="1.0" encoding="utf-8"?>
@@ -554,6 +760,50 @@
     <w:semiHidden/>
     <w:unhideWhenUsed/>
   </w:style>
+  <w:style w:type="paragraph" w:styleId="Header">
+    <w:name w:val="header"/>
+    <w:basedOn w:val="Normal"/>
+    <w:link w:val="HeaderChar"/>
+    <w:uiPriority w:val="99"/>
+    <w:unhideWhenUsed/>
+    <w:rsid w:val="004E63B4"/>
+    <w:pPr>
+      <w:tabs>
+        <w:tab w:val="center" w:pos="4680"/>
+        <w:tab w:val="right" w:pos="9360"/>
+      </w:tabs>
+      <w:spacing w:after="0" w:line="240" w:lineRule="auto"/>
+    </w:pPr>
+  </w:style>
+  <w:style w:type="character" w:customStyle="1" w:styleId="HeaderChar">
+    <w:name w:val="Header Char"/>
+    <w:basedOn w:val="DefaultParagraphFont"/>
+    <w:link w:val="Header"/>
+    <w:uiPriority w:val="99"/>
+    <w:rsid w:val="004E63B4"/>
+  </w:style>
+  <w:style w:type="paragraph" w:styleId="Footer">
+    <w:name w:val="footer"/>
+    <w:basedOn w:val="Normal"/>
+    <w:link w:val="FooterChar"/>
+    <w:uiPriority w:val="99"/>
+    <w:unhideWhenUsed/>
+    <w:rsid w:val="004E63B4"/>
+    <w:pPr>
+      <w:tabs>
+        <w:tab w:val="center" w:pos="4680"/>
+        <w:tab w:val="right" w:pos="9360"/>
+      </w:tabs>
+      <w:spacing w:after="0" w:line="240" w:lineRule="auto"/>
+    </w:pPr>
+  </w:style>
+  <w:style w:type="character" w:customStyle="1" w:styleId="FooterChar">
+    <w:name w:val="Footer Char"/>
+    <w:basedOn w:val="DefaultParagraphFont"/>
+    <w:link w:val="Footer"/>
+    <w:uiPriority w:val="99"/>
+    <w:rsid w:val="004E63B4"/>
+  </w:style>
 </w:styles>
 </file>
 

</xml_diff>